<commit_message>
Fix uppercase name placeholders in templates
DEFENDANT_NAME, PETITIONER_NAME, and FIRM_NAME were uppercase in
templates, causing user input to render in ALL CAPS. Changed to
lowercase so names preserve user's input casing. COUNTY remains
uppercase (correct for court captions).

Co-Authored-By: Claude Opus 4.6 <noreply@anthropic.com>
</commit_message>
<xml_diff>
--- a/data/templates/Entry_of_Appearance_State.docx
+++ b/data/templates/Entry_of_Appearance_State.docx
@@ -177,7 +177,7 @@
           <w:sz w:val="26"/>
           <w:szCs w:val="26"/>
         </w:rPr>
-        <w:t xml:space="preserve">{{DEFENDANT_NAME}}, </w:t>
+        <w:t xml:space="preserve">{{defendant_name}}, </w:t>
         <w:tab/>
         <w:t>)</w:t>
       </w:r>
@@ -413,7 +413,7 @@
         <w:tab/>
       </w:r>
       <w:r>
-        <w:t>{{FIRM_NAME}}</w:t>
+        <w:t>{{firm_name}}</w:t>
       </w:r>
     </w:p>
     <w:p>

</xml_diff>